<commit_message>
analysis added, timing added in prf.cpp
</commit_message>
<xml_diff>
--- a/Documents/analysis/PRFanalysis.docx
+++ b/Documents/analysis/PRFanalysis.docx
@@ -44,6 +44,14 @@
         <w:t>centralized implementation</w:t>
       </w:r>
       <w:r>
+        <w:rPr>
+          <w:b/>
+          <w:bCs/>
+          <w:u w:val="single"/>
+        </w:rPr>
+        <w:t xml:space="preserve"> (packed)</w:t>
+      </w:r>
+      <w:r>
         <w:t>:</w:t>
       </w:r>
     </w:p>
@@ -76,6 +84,64 @@
     </w:p>
     <w:p/>
     <w:p>
+      <w:pPr>
+        <w:rPr>
+          <w:b/>
+          <w:bCs/>
+          <w:u w:val="single"/>
+        </w:rPr>
+      </w:pPr>
+      <w:r>
+        <w:rPr>
+          <w:b/>
+          <w:bCs/>
+          <w:u w:val="single"/>
+        </w:rPr>
+        <w:t>Centralized version (unpacked)</w:t>
+      </w:r>
+      <w:r>
+        <w:rPr>
+          <w:b/>
+          <w:bCs/>
+          <w:u w:val="single"/>
+        </w:rPr>
+        <w:t>:</w:t>
+      </w:r>
+    </w:p>
+    <w:p>
+      <w:pPr>
+        <w:rPr>
+          <w:b/>
+          <w:bCs/>
+          <w:u w:val="single"/>
+        </w:rPr>
+      </w:pPr>
+    </w:p>
+    <w:p>
+      <w:r>
+        <w:t>Phase 2: 0</w:t>
+      </w:r>
+    </w:p>
+    <w:p>
+      <w:pPr>
+        <w:rPr>
+          <w:b/>
+          <w:bCs/>
+          <w:u w:val="single"/>
+        </w:rPr>
+      </w:pPr>
+    </w:p>
+    <w:p>
+      <w:r>
+        <w:t>Phase 3:</w:t>
+      </w:r>
+      <w:r>
+        <w:t xml:space="preserve">  </w:t>
+      </w:r>
+    </w:p>
+    <w:p/>
+    <w:p/>
+    <w:p>
       <w:r>
         <w:rPr>
           <w:b/>
@@ -85,6 +151,14 @@
         <w:t>Distributed implementation</w:t>
       </w:r>
       <w:r>
+        <w:rPr>
+          <w:b/>
+          <w:bCs/>
+          <w:u w:val="single"/>
+        </w:rPr>
+        <w:t xml:space="preserve"> (packed)</w:t>
+      </w:r>
+      <w:r>
         <w:t>:</w:t>
       </w:r>
     </w:p>
@@ -113,6 +187,8 @@
       </w:r>
     </w:p>
     <w:p/>
+    <w:p/>
+    <w:p/>
     <w:p>
       <w:r>
         <w:rPr>
@@ -121,6 +197,14 @@
           <w:u w:val="single"/>
         </w:rPr>
         <w:t>Communication Analysis</w:t>
+      </w:r>
+      <w:r>
+        <w:rPr>
+          <w:b/>
+          <w:bCs/>
+          <w:u w:val="single"/>
+        </w:rPr>
+        <w:t xml:space="preserve"> (distributed, packed)</w:t>
       </w:r>
       <w:r>
         <w:t>:</w:t>
@@ -190,6 +274,7 @@
           <w:szCs w:val="28"/>
           <w:u w:val="single"/>
         </w:rPr>
+        <w:lastRenderedPageBreak/>
         <w:t>Runtime in MS</w:t>
       </w:r>
       <w:r>
@@ -248,7 +333,6 @@
           <w:bCs/>
           <w:u w:val="single"/>
         </w:rPr>
-        <w:lastRenderedPageBreak/>
         <w:t>Distributed version</w:t>
       </w:r>
       <w:r>

</xml_diff>